<commit_message>
uas komputer grafik i
</commit_message>
<xml_diff>
--- a/semester 6/KOMPUTER GRAFIK I/uas/UAS KOMPUTER GRAFIK  REG A.docx
+++ b/semester 6/KOMPUTER GRAFIK I/uas/UAS KOMPUTER GRAFIK  REG A.docx
@@ -183,14 +183,34 @@
         <w:tab/>
         <w:t xml:space="preserve">: </w:t>
       </w:r>
-      <w:r>
-        <w:rPr>
-          <w:i/>
-          <w:sz w:val="26"/>
-          <w:szCs w:val="26"/>
-        </w:rPr>
-        <w:t>Fikom/ Teknik Informatika</w:t>
-      </w:r>
+      <w:proofErr w:type="spellStart"/>
+      <w:r>
+        <w:rPr>
+          <w:i/>
+          <w:sz w:val="26"/>
+          <w:szCs w:val="26"/>
+        </w:rPr>
+        <w:t>Fikom</w:t>
+      </w:r>
+      <w:proofErr w:type="spellEnd"/>
+      <w:r>
+        <w:rPr>
+          <w:i/>
+          <w:sz w:val="26"/>
+          <w:szCs w:val="26"/>
+        </w:rPr>
+        <w:t xml:space="preserve">/ Teknik </w:t>
+      </w:r>
+      <w:proofErr w:type="spellStart"/>
+      <w:r>
+        <w:rPr>
+          <w:i/>
+          <w:sz w:val="26"/>
+          <w:szCs w:val="26"/>
+        </w:rPr>
+        <w:t>Informatika</w:t>
+      </w:r>
+      <w:proofErr w:type="spellEnd"/>
       <w:r>
         <w:rPr>
           <w:i/>
@@ -335,8 +355,18 @@
           <w:sz w:val="26"/>
           <w:szCs w:val="26"/>
         </w:rPr>
-        <w:t>Okta Irawati</w:t>
-      </w:r>
+        <w:t xml:space="preserve">Okta </w:t>
+      </w:r>
+      <w:proofErr w:type="spellStart"/>
+      <w:r>
+        <w:rPr>
+          <w:i/>
+          <w:sz w:val="26"/>
+          <w:szCs w:val="26"/>
+        </w:rPr>
+        <w:t>Irawati</w:t>
+      </w:r>
+      <w:proofErr w:type="spellEnd"/>
       <w:r>
         <w:rPr>
           <w:i/>
@@ -344,15 +374,44 @@
           <w:szCs w:val="26"/>
           <w:lang w:val="id-ID"/>
         </w:rPr>
-        <w:t>, S.Kom</w:t>
-      </w:r>
-      <w:r>
-        <w:rPr>
-          <w:i/>
-          <w:sz w:val="26"/>
-          <w:szCs w:val="26"/>
-        </w:rPr>
-        <w:t>., M.Kom.</w:t>
+        <w:t xml:space="preserve">, </w:t>
+      </w:r>
+      <w:proofErr w:type="spellStart"/>
+      <w:r>
+        <w:rPr>
+          <w:i/>
+          <w:sz w:val="26"/>
+          <w:szCs w:val="26"/>
+          <w:lang w:val="id-ID"/>
+        </w:rPr>
+        <w:t>S.Kom</w:t>
+      </w:r>
+      <w:proofErr w:type="spellEnd"/>
+      <w:r>
+        <w:rPr>
+          <w:i/>
+          <w:sz w:val="26"/>
+          <w:szCs w:val="26"/>
+        </w:rPr>
+        <w:t xml:space="preserve">., </w:t>
+      </w:r>
+      <w:proofErr w:type="spellStart"/>
+      <w:r>
+        <w:rPr>
+          <w:i/>
+          <w:sz w:val="26"/>
+          <w:szCs w:val="26"/>
+        </w:rPr>
+        <w:t>M.Kom</w:t>
+      </w:r>
+      <w:proofErr w:type="spellEnd"/>
+      <w:r>
+        <w:rPr>
+          <w:i/>
+          <w:sz w:val="26"/>
+          <w:szCs w:val="26"/>
+        </w:rPr>
+        <w:t>.</w:t>
       </w:r>
       <w:r>
         <w:rPr>
@@ -429,8 +488,18 @@
           <w:lang w:val="id-ID"/>
         </w:rPr>
         <w:tab/>
+      </w:r>
+      <w:proofErr w:type="spellStart"/>
+      <w:r>
+        <w:rPr>
+          <w:i/>
+          <w:sz w:val="26"/>
+          <w:szCs w:val="26"/>
+          <w:lang w:val="id-ID"/>
+        </w:rPr>
         <w:t>Shift</w:t>
       </w:r>
+      <w:proofErr w:type="spellEnd"/>
       <w:r>
         <w:rPr>
           <w:i/>
@@ -441,13 +510,23 @@
         <w:tab/>
         <w:t xml:space="preserve">: </w:t>
       </w:r>
-      <w:r>
-        <w:rPr>
-          <w:i/>
-          <w:sz w:val="26"/>
-          <w:szCs w:val="26"/>
-        </w:rPr>
-        <w:t>Reguler A</w:t>
+      <w:proofErr w:type="spellStart"/>
+      <w:r>
+        <w:rPr>
+          <w:i/>
+          <w:sz w:val="26"/>
+          <w:szCs w:val="26"/>
+        </w:rPr>
+        <w:t>Reguler</w:t>
+      </w:r>
+      <w:proofErr w:type="spellEnd"/>
+      <w:r>
+        <w:rPr>
+          <w:i/>
+          <w:sz w:val="26"/>
+          <w:szCs w:val="26"/>
+        </w:rPr>
+        <w:t xml:space="preserve"> A</w:t>
       </w:r>
     </w:p>
     <w:p>
@@ -522,6 +601,7 @@
           <w14:ligatures w14:val="none"/>
         </w:rPr>
       </w:pPr>
+      <w:proofErr w:type="spellStart"/>
       <w:r>
         <w:rPr>
           <w:rFonts w:ascii="Times New Roman" w:eastAsia="Times New Roman" w:hAnsi="Times New Roman" w:cs="Times New Roman"/>
@@ -531,7 +611,67 @@
           <w:szCs w:val="24"/>
           <w14:ligatures w14:val="none"/>
         </w:rPr>
-        <w:t>Jelaskan beberapa jenis antialiasing!</w:t>
+        <w:t>Jelaskan</w:t>
+      </w:r>
+      <w:proofErr w:type="spellEnd"/>
+      <w:r>
+        <w:rPr>
+          <w:rFonts w:ascii="Times New Roman" w:eastAsia="Times New Roman" w:hAnsi="Times New Roman" w:cs="Times New Roman"/>
+          <w:color w:val="000000"/>
+          <w:kern w:val="0"/>
+          <w:sz w:val="24"/>
+          <w:szCs w:val="24"/>
+          <w14:ligatures w14:val="none"/>
+        </w:rPr>
+        <w:t xml:space="preserve"> </w:t>
+      </w:r>
+      <w:proofErr w:type="spellStart"/>
+      <w:r>
+        <w:rPr>
+          <w:rFonts w:ascii="Times New Roman" w:eastAsia="Times New Roman" w:hAnsi="Times New Roman" w:cs="Times New Roman"/>
+          <w:color w:val="000000"/>
+          <w:kern w:val="0"/>
+          <w:sz w:val="24"/>
+          <w:szCs w:val="24"/>
+          <w14:ligatures w14:val="none"/>
+        </w:rPr>
+        <w:t>beberapa</w:t>
+      </w:r>
+      <w:proofErr w:type="spellEnd"/>
+      <w:r>
+        <w:rPr>
+          <w:rFonts w:ascii="Times New Roman" w:eastAsia="Times New Roman" w:hAnsi="Times New Roman" w:cs="Times New Roman"/>
+          <w:color w:val="000000"/>
+          <w:kern w:val="0"/>
+          <w:sz w:val="24"/>
+          <w:szCs w:val="24"/>
+          <w14:ligatures w14:val="none"/>
+        </w:rPr>
+        <w:t xml:space="preserve"> </w:t>
+      </w:r>
+      <w:proofErr w:type="spellStart"/>
+      <w:r>
+        <w:rPr>
+          <w:rFonts w:ascii="Times New Roman" w:eastAsia="Times New Roman" w:hAnsi="Times New Roman" w:cs="Times New Roman"/>
+          <w:color w:val="000000"/>
+          <w:kern w:val="0"/>
+          <w:sz w:val="24"/>
+          <w:szCs w:val="24"/>
+          <w14:ligatures w14:val="none"/>
+        </w:rPr>
+        <w:t>jenis</w:t>
+      </w:r>
+      <w:proofErr w:type="spellEnd"/>
+      <w:r>
+        <w:rPr>
+          <w:rFonts w:ascii="Times New Roman" w:eastAsia="Times New Roman" w:hAnsi="Times New Roman" w:cs="Times New Roman"/>
+          <w:color w:val="000000"/>
+          <w:kern w:val="0"/>
+          <w:sz w:val="24"/>
+          <w:szCs w:val="24"/>
+          <w14:ligatures w14:val="none"/>
+        </w:rPr>
+        <w:t xml:space="preserve"> antialiasing!</w:t>
       </w:r>
     </w:p>
     <w:p>
@@ -550,6 +690,7 @@
           <w14:ligatures w14:val="none"/>
         </w:rPr>
       </w:pPr>
+      <w:proofErr w:type="spellStart"/>
       <w:r>
         <w:rPr>
           <w:rFonts w:ascii="Times New Roman" w:eastAsia="Times New Roman" w:hAnsi="Times New Roman" w:cs="Times New Roman"/>
@@ -559,7 +700,139 @@
           <w:szCs w:val="24"/>
           <w14:ligatures w14:val="none"/>
         </w:rPr>
-        <w:t>Jelaskan mengapa antialiasing membuat grafik lebih baik?</w:t>
+        <w:t>Jelaskan</w:t>
+      </w:r>
+      <w:proofErr w:type="spellEnd"/>
+      <w:r>
+        <w:rPr>
+          <w:rFonts w:ascii="Times New Roman" w:eastAsia="Times New Roman" w:hAnsi="Times New Roman" w:cs="Times New Roman"/>
+          <w:color w:val="000000"/>
+          <w:kern w:val="0"/>
+          <w:sz w:val="24"/>
+          <w:szCs w:val="24"/>
+          <w14:ligatures w14:val="none"/>
+        </w:rPr>
+        <w:t xml:space="preserve"> </w:t>
+      </w:r>
+      <w:proofErr w:type="spellStart"/>
+      <w:r>
+        <w:rPr>
+          <w:rFonts w:ascii="Times New Roman" w:eastAsia="Times New Roman" w:hAnsi="Times New Roman" w:cs="Times New Roman"/>
+          <w:color w:val="000000"/>
+          <w:kern w:val="0"/>
+          <w:sz w:val="24"/>
+          <w:szCs w:val="24"/>
+          <w14:ligatures w14:val="none"/>
+        </w:rPr>
+        <w:t>mengapa</w:t>
+      </w:r>
+      <w:proofErr w:type="spellEnd"/>
+      <w:r>
+        <w:rPr>
+          <w:rFonts w:ascii="Times New Roman" w:eastAsia="Times New Roman" w:hAnsi="Times New Roman" w:cs="Times New Roman"/>
+          <w:color w:val="000000"/>
+          <w:kern w:val="0"/>
+          <w:sz w:val="24"/>
+          <w:szCs w:val="24"/>
+          <w14:ligatures w14:val="none"/>
+        </w:rPr>
+        <w:t xml:space="preserve"> antialiasing </w:t>
+      </w:r>
+      <w:proofErr w:type="spellStart"/>
+      <w:r>
+        <w:rPr>
+          <w:rFonts w:ascii="Times New Roman" w:eastAsia="Times New Roman" w:hAnsi="Times New Roman" w:cs="Times New Roman"/>
+          <w:color w:val="000000"/>
+          <w:kern w:val="0"/>
+          <w:sz w:val="24"/>
+          <w:szCs w:val="24"/>
+          <w14:ligatures w14:val="none"/>
+        </w:rPr>
+        <w:t>membuat</w:t>
+      </w:r>
+      <w:proofErr w:type="spellEnd"/>
+      <w:r>
+        <w:rPr>
+          <w:rFonts w:ascii="Times New Roman" w:eastAsia="Times New Roman" w:hAnsi="Times New Roman" w:cs="Times New Roman"/>
+          <w:color w:val="000000"/>
+          <w:kern w:val="0"/>
+          <w:sz w:val="24"/>
+          <w:szCs w:val="24"/>
+          <w14:ligatures w14:val="none"/>
+        </w:rPr>
+        <w:t xml:space="preserve"> </w:t>
+      </w:r>
+      <w:proofErr w:type="spellStart"/>
+      <w:r>
+        <w:rPr>
+          <w:rFonts w:ascii="Times New Roman" w:eastAsia="Times New Roman" w:hAnsi="Times New Roman" w:cs="Times New Roman"/>
+          <w:color w:val="000000"/>
+          <w:kern w:val="0"/>
+          <w:sz w:val="24"/>
+          <w:szCs w:val="24"/>
+          <w14:ligatures w14:val="none"/>
+        </w:rPr>
+        <w:t>grafik</w:t>
+      </w:r>
+      <w:proofErr w:type="spellEnd"/>
+      <w:r>
+        <w:rPr>
+          <w:rFonts w:ascii="Times New Roman" w:eastAsia="Times New Roman" w:hAnsi="Times New Roman" w:cs="Times New Roman"/>
+          <w:color w:val="000000"/>
+          <w:kern w:val="0"/>
+          <w:sz w:val="24"/>
+          <w:szCs w:val="24"/>
+          <w14:ligatures w14:val="none"/>
+        </w:rPr>
+        <w:t xml:space="preserve"> </w:t>
+      </w:r>
+      <w:proofErr w:type="spellStart"/>
+      <w:r>
+        <w:rPr>
+          <w:rFonts w:ascii="Times New Roman" w:eastAsia="Times New Roman" w:hAnsi="Times New Roman" w:cs="Times New Roman"/>
+          <w:color w:val="000000"/>
+          <w:kern w:val="0"/>
+          <w:sz w:val="24"/>
+          <w:szCs w:val="24"/>
+          <w14:ligatures w14:val="none"/>
+        </w:rPr>
+        <w:t>lebih</w:t>
+      </w:r>
+      <w:proofErr w:type="spellEnd"/>
+      <w:r>
+        <w:rPr>
+          <w:rFonts w:ascii="Times New Roman" w:eastAsia="Times New Roman" w:hAnsi="Times New Roman" w:cs="Times New Roman"/>
+          <w:color w:val="000000"/>
+          <w:kern w:val="0"/>
+          <w:sz w:val="24"/>
+          <w:szCs w:val="24"/>
+          <w14:ligatures w14:val="none"/>
+        </w:rPr>
+        <w:t xml:space="preserve"> </w:t>
+      </w:r>
+      <w:proofErr w:type="spellStart"/>
+      <w:r>
+        <w:rPr>
+          <w:rFonts w:ascii="Times New Roman" w:eastAsia="Times New Roman" w:hAnsi="Times New Roman" w:cs="Times New Roman"/>
+          <w:color w:val="000000"/>
+          <w:kern w:val="0"/>
+          <w:sz w:val="24"/>
+          <w:szCs w:val="24"/>
+          <w14:ligatures w14:val="none"/>
+        </w:rPr>
+        <w:t>baik</w:t>
+      </w:r>
+      <w:proofErr w:type="spellEnd"/>
+      <w:r>
+        <w:rPr>
+          <w:rFonts w:ascii="Times New Roman" w:eastAsia="Times New Roman" w:hAnsi="Times New Roman" w:cs="Times New Roman"/>
+          <w:color w:val="000000"/>
+          <w:kern w:val="0"/>
+          <w:sz w:val="24"/>
+          <w:szCs w:val="24"/>
+          <w14:ligatures w14:val="none"/>
+        </w:rPr>
+        <w:t>?</w:t>
       </w:r>
     </w:p>
     <w:p>
@@ -578,23 +851,165 @@
           <w14:ligatures w14:val="none"/>
         </w:rPr>
       </w:pPr>
-      <w:r>
-        <w:rPr>
-          <w:rFonts w:ascii="Times New Roman" w:hAnsi="Times New Roman" w:cs="Times New Roman"/>
-          <w:color w:val="000000"/>
-          <w:sz w:val="24"/>
-          <w:szCs w:val="24"/>
-        </w:rPr>
-        <w:t>Grafika Komputer dalam aplikasinya terbagi menjadi 2</w:t>
-      </w:r>
-      <w:r>
-        <w:rPr>
-          <w:rFonts w:ascii="Times New Roman" w:hAnsi="Times New Roman" w:cs="Times New Roman"/>
-          <w:color w:val="000000"/>
-          <w:sz w:val="24"/>
-          <w:szCs w:val="24"/>
-        </w:rPr>
-        <w:t>, sebutkan dan jelaskan!</w:t>
+      <w:proofErr w:type="spellStart"/>
+      <w:r>
+        <w:rPr>
+          <w:rFonts w:ascii="Times New Roman" w:hAnsi="Times New Roman" w:cs="Times New Roman"/>
+          <w:color w:val="000000"/>
+          <w:sz w:val="24"/>
+          <w:szCs w:val="24"/>
+        </w:rPr>
+        <w:t>Grafika</w:t>
+      </w:r>
+      <w:proofErr w:type="spellEnd"/>
+      <w:r>
+        <w:rPr>
+          <w:rFonts w:ascii="Times New Roman" w:hAnsi="Times New Roman" w:cs="Times New Roman"/>
+          <w:color w:val="000000"/>
+          <w:sz w:val="24"/>
+          <w:szCs w:val="24"/>
+        </w:rPr>
+        <w:t xml:space="preserve"> </w:t>
+      </w:r>
+      <w:proofErr w:type="spellStart"/>
+      <w:r>
+        <w:rPr>
+          <w:rFonts w:ascii="Times New Roman" w:hAnsi="Times New Roman" w:cs="Times New Roman"/>
+          <w:color w:val="000000"/>
+          <w:sz w:val="24"/>
+          <w:szCs w:val="24"/>
+        </w:rPr>
+        <w:t>Komputer</w:t>
+      </w:r>
+      <w:proofErr w:type="spellEnd"/>
+      <w:r>
+        <w:rPr>
+          <w:rFonts w:ascii="Times New Roman" w:hAnsi="Times New Roman" w:cs="Times New Roman"/>
+          <w:color w:val="000000"/>
+          <w:sz w:val="24"/>
+          <w:szCs w:val="24"/>
+        </w:rPr>
+        <w:t xml:space="preserve"> </w:t>
+      </w:r>
+      <w:proofErr w:type="spellStart"/>
+      <w:r>
+        <w:rPr>
+          <w:rFonts w:ascii="Times New Roman" w:hAnsi="Times New Roman" w:cs="Times New Roman"/>
+          <w:color w:val="000000"/>
+          <w:sz w:val="24"/>
+          <w:szCs w:val="24"/>
+        </w:rPr>
+        <w:t>dalam</w:t>
+      </w:r>
+      <w:proofErr w:type="spellEnd"/>
+      <w:r>
+        <w:rPr>
+          <w:rFonts w:ascii="Times New Roman" w:hAnsi="Times New Roman" w:cs="Times New Roman"/>
+          <w:color w:val="000000"/>
+          <w:sz w:val="24"/>
+          <w:szCs w:val="24"/>
+        </w:rPr>
+        <w:t xml:space="preserve"> </w:t>
+      </w:r>
+      <w:proofErr w:type="spellStart"/>
+      <w:r>
+        <w:rPr>
+          <w:rFonts w:ascii="Times New Roman" w:hAnsi="Times New Roman" w:cs="Times New Roman"/>
+          <w:color w:val="000000"/>
+          <w:sz w:val="24"/>
+          <w:szCs w:val="24"/>
+        </w:rPr>
+        <w:t>aplikasinya</w:t>
+      </w:r>
+      <w:proofErr w:type="spellEnd"/>
+      <w:r>
+        <w:rPr>
+          <w:rFonts w:ascii="Times New Roman" w:hAnsi="Times New Roman" w:cs="Times New Roman"/>
+          <w:color w:val="000000"/>
+          <w:sz w:val="24"/>
+          <w:szCs w:val="24"/>
+        </w:rPr>
+        <w:t xml:space="preserve"> </w:t>
+      </w:r>
+      <w:proofErr w:type="spellStart"/>
+      <w:r>
+        <w:rPr>
+          <w:rFonts w:ascii="Times New Roman" w:hAnsi="Times New Roman" w:cs="Times New Roman"/>
+          <w:color w:val="000000"/>
+          <w:sz w:val="24"/>
+          <w:szCs w:val="24"/>
+        </w:rPr>
+        <w:t>terbagi</w:t>
+      </w:r>
+      <w:proofErr w:type="spellEnd"/>
+      <w:r>
+        <w:rPr>
+          <w:rFonts w:ascii="Times New Roman" w:hAnsi="Times New Roman" w:cs="Times New Roman"/>
+          <w:color w:val="000000"/>
+          <w:sz w:val="24"/>
+          <w:szCs w:val="24"/>
+        </w:rPr>
+        <w:t xml:space="preserve"> </w:t>
+      </w:r>
+      <w:proofErr w:type="spellStart"/>
+      <w:r>
+        <w:rPr>
+          <w:rFonts w:ascii="Times New Roman" w:hAnsi="Times New Roman" w:cs="Times New Roman"/>
+          <w:color w:val="000000"/>
+          <w:sz w:val="24"/>
+          <w:szCs w:val="24"/>
+        </w:rPr>
+        <w:t>menjadi</w:t>
+      </w:r>
+      <w:proofErr w:type="spellEnd"/>
+      <w:r>
+        <w:rPr>
+          <w:rFonts w:ascii="Times New Roman" w:hAnsi="Times New Roman" w:cs="Times New Roman"/>
+          <w:color w:val="000000"/>
+          <w:sz w:val="24"/>
+          <w:szCs w:val="24"/>
+        </w:rPr>
+        <w:t xml:space="preserve"> 2, </w:t>
+      </w:r>
+      <w:proofErr w:type="spellStart"/>
+      <w:r>
+        <w:rPr>
+          <w:rFonts w:ascii="Times New Roman" w:hAnsi="Times New Roman" w:cs="Times New Roman"/>
+          <w:color w:val="000000"/>
+          <w:sz w:val="24"/>
+          <w:szCs w:val="24"/>
+        </w:rPr>
+        <w:t>sebutkan</w:t>
+      </w:r>
+      <w:proofErr w:type="spellEnd"/>
+      <w:r>
+        <w:rPr>
+          <w:rFonts w:ascii="Times New Roman" w:hAnsi="Times New Roman" w:cs="Times New Roman"/>
+          <w:color w:val="000000"/>
+          <w:sz w:val="24"/>
+          <w:szCs w:val="24"/>
+        </w:rPr>
+        <w:t xml:space="preserve"> dan </w:t>
+      </w:r>
+      <w:proofErr w:type="spellStart"/>
+      <w:r>
+        <w:rPr>
+          <w:rFonts w:ascii="Times New Roman" w:hAnsi="Times New Roman" w:cs="Times New Roman"/>
+          <w:color w:val="000000"/>
+          <w:sz w:val="24"/>
+          <w:szCs w:val="24"/>
+        </w:rPr>
+        <w:t>jelaskan</w:t>
+      </w:r>
+      <w:proofErr w:type="spellEnd"/>
+      <w:r>
+        <w:rPr>
+          <w:rFonts w:ascii="Times New Roman" w:hAnsi="Times New Roman" w:cs="Times New Roman"/>
+          <w:color w:val="000000"/>
+          <w:sz w:val="24"/>
+          <w:szCs w:val="24"/>
+        </w:rPr>
+        <w:t>!</w:t>
       </w:r>
     </w:p>
     <w:p>
@@ -613,23 +1028,205 @@
           <w14:ligatures w14:val="none"/>
         </w:rPr>
       </w:pPr>
-      <w:r>
-        <w:rPr>
-          <w:rFonts w:ascii="Times New Roman" w:hAnsi="Times New Roman" w:cs="Times New Roman"/>
-          <w:color w:val="000000"/>
-          <w:sz w:val="24"/>
-          <w:szCs w:val="24"/>
-        </w:rPr>
-        <w:t>Dalam dunia 3D terdapat beberapa primitif seperti</w:t>
-      </w:r>
-      <w:r>
-        <w:rPr>
-          <w:rFonts w:ascii="Times New Roman" w:hAnsi="Times New Roman" w:cs="Times New Roman"/>
-          <w:color w:val="000000"/>
-          <w:sz w:val="24"/>
-          <w:szCs w:val="24"/>
-        </w:rPr>
-        <w:t>, Titik, Garis dan Bidang. Jelaskan masing-masing dari 3D primitive tersebut!</w:t>
+      <w:proofErr w:type="spellStart"/>
+      <w:r>
+        <w:rPr>
+          <w:rFonts w:ascii="Times New Roman" w:hAnsi="Times New Roman" w:cs="Times New Roman"/>
+          <w:color w:val="000000"/>
+          <w:sz w:val="24"/>
+          <w:szCs w:val="24"/>
+        </w:rPr>
+        <w:t>Dalam</w:t>
+      </w:r>
+      <w:proofErr w:type="spellEnd"/>
+      <w:r>
+        <w:rPr>
+          <w:rFonts w:ascii="Times New Roman" w:hAnsi="Times New Roman" w:cs="Times New Roman"/>
+          <w:color w:val="000000"/>
+          <w:sz w:val="24"/>
+          <w:szCs w:val="24"/>
+        </w:rPr>
+        <w:t xml:space="preserve"> dunia 3D </w:t>
+      </w:r>
+      <w:proofErr w:type="spellStart"/>
+      <w:r>
+        <w:rPr>
+          <w:rFonts w:ascii="Times New Roman" w:hAnsi="Times New Roman" w:cs="Times New Roman"/>
+          <w:color w:val="000000"/>
+          <w:sz w:val="24"/>
+          <w:szCs w:val="24"/>
+        </w:rPr>
+        <w:t>terdapat</w:t>
+      </w:r>
+      <w:proofErr w:type="spellEnd"/>
+      <w:r>
+        <w:rPr>
+          <w:rFonts w:ascii="Times New Roman" w:hAnsi="Times New Roman" w:cs="Times New Roman"/>
+          <w:color w:val="000000"/>
+          <w:sz w:val="24"/>
+          <w:szCs w:val="24"/>
+        </w:rPr>
+        <w:t xml:space="preserve"> </w:t>
+      </w:r>
+      <w:proofErr w:type="spellStart"/>
+      <w:r>
+        <w:rPr>
+          <w:rFonts w:ascii="Times New Roman" w:hAnsi="Times New Roman" w:cs="Times New Roman"/>
+          <w:color w:val="000000"/>
+          <w:sz w:val="24"/>
+          <w:szCs w:val="24"/>
+        </w:rPr>
+        <w:t>beberapa</w:t>
+      </w:r>
+      <w:proofErr w:type="spellEnd"/>
+      <w:r>
+        <w:rPr>
+          <w:rFonts w:ascii="Times New Roman" w:hAnsi="Times New Roman" w:cs="Times New Roman"/>
+          <w:color w:val="000000"/>
+          <w:sz w:val="24"/>
+          <w:szCs w:val="24"/>
+        </w:rPr>
+        <w:t xml:space="preserve"> </w:t>
+      </w:r>
+      <w:proofErr w:type="spellStart"/>
+      <w:r>
+        <w:rPr>
+          <w:rFonts w:ascii="Times New Roman" w:hAnsi="Times New Roman" w:cs="Times New Roman"/>
+          <w:color w:val="000000"/>
+          <w:sz w:val="24"/>
+          <w:szCs w:val="24"/>
+        </w:rPr>
+        <w:t>primitif</w:t>
+      </w:r>
+      <w:proofErr w:type="spellEnd"/>
+      <w:r>
+        <w:rPr>
+          <w:rFonts w:ascii="Times New Roman" w:hAnsi="Times New Roman" w:cs="Times New Roman"/>
+          <w:color w:val="000000"/>
+          <w:sz w:val="24"/>
+          <w:szCs w:val="24"/>
+        </w:rPr>
+        <w:t xml:space="preserve"> </w:t>
+      </w:r>
+      <w:proofErr w:type="spellStart"/>
+      <w:r>
+        <w:rPr>
+          <w:rFonts w:ascii="Times New Roman" w:hAnsi="Times New Roman" w:cs="Times New Roman"/>
+          <w:color w:val="000000"/>
+          <w:sz w:val="24"/>
+          <w:szCs w:val="24"/>
+        </w:rPr>
+        <w:t>seperti</w:t>
+      </w:r>
+      <w:proofErr w:type="spellEnd"/>
+      <w:r>
+        <w:rPr>
+          <w:rFonts w:ascii="Times New Roman" w:hAnsi="Times New Roman" w:cs="Times New Roman"/>
+          <w:color w:val="000000"/>
+          <w:sz w:val="24"/>
+          <w:szCs w:val="24"/>
+        </w:rPr>
+        <w:t xml:space="preserve">, </w:t>
+      </w:r>
+      <w:proofErr w:type="spellStart"/>
+      <w:r>
+        <w:rPr>
+          <w:rFonts w:ascii="Times New Roman" w:hAnsi="Times New Roman" w:cs="Times New Roman"/>
+          <w:color w:val="000000"/>
+          <w:sz w:val="24"/>
+          <w:szCs w:val="24"/>
+        </w:rPr>
+        <w:t>Titik</w:t>
+      </w:r>
+      <w:proofErr w:type="spellEnd"/>
+      <w:r>
+        <w:rPr>
+          <w:rFonts w:ascii="Times New Roman" w:hAnsi="Times New Roman" w:cs="Times New Roman"/>
+          <w:color w:val="000000"/>
+          <w:sz w:val="24"/>
+          <w:szCs w:val="24"/>
+        </w:rPr>
+        <w:t xml:space="preserve">, Garis dan </w:t>
+      </w:r>
+      <w:proofErr w:type="spellStart"/>
+      <w:r>
+        <w:rPr>
+          <w:rFonts w:ascii="Times New Roman" w:hAnsi="Times New Roman" w:cs="Times New Roman"/>
+          <w:color w:val="000000"/>
+          <w:sz w:val="24"/>
+          <w:szCs w:val="24"/>
+        </w:rPr>
+        <w:t>Bidang</w:t>
+      </w:r>
+      <w:proofErr w:type="spellEnd"/>
+      <w:r>
+        <w:rPr>
+          <w:rFonts w:ascii="Times New Roman" w:hAnsi="Times New Roman" w:cs="Times New Roman"/>
+          <w:color w:val="000000"/>
+          <w:sz w:val="24"/>
+          <w:szCs w:val="24"/>
+        </w:rPr>
+        <w:t xml:space="preserve">. </w:t>
+      </w:r>
+      <w:proofErr w:type="spellStart"/>
+      <w:r>
+        <w:rPr>
+          <w:rFonts w:ascii="Times New Roman" w:hAnsi="Times New Roman" w:cs="Times New Roman"/>
+          <w:color w:val="000000"/>
+          <w:sz w:val="24"/>
+          <w:szCs w:val="24"/>
+        </w:rPr>
+        <w:t>Jelaskan</w:t>
+      </w:r>
+      <w:proofErr w:type="spellEnd"/>
+      <w:r>
+        <w:rPr>
+          <w:rFonts w:ascii="Times New Roman" w:hAnsi="Times New Roman" w:cs="Times New Roman"/>
+          <w:color w:val="000000"/>
+          <w:sz w:val="24"/>
+          <w:szCs w:val="24"/>
+        </w:rPr>
+        <w:t xml:space="preserve"> masing-masing </w:t>
+      </w:r>
+      <w:proofErr w:type="spellStart"/>
+      <w:r>
+        <w:rPr>
+          <w:rFonts w:ascii="Times New Roman" w:hAnsi="Times New Roman" w:cs="Times New Roman"/>
+          <w:color w:val="000000"/>
+          <w:sz w:val="24"/>
+          <w:szCs w:val="24"/>
+        </w:rPr>
+        <w:t>dari</w:t>
+      </w:r>
+      <w:proofErr w:type="spellEnd"/>
+      <w:r>
+        <w:rPr>
+          <w:rFonts w:ascii="Times New Roman" w:hAnsi="Times New Roman" w:cs="Times New Roman"/>
+          <w:color w:val="000000"/>
+          <w:sz w:val="24"/>
+          <w:szCs w:val="24"/>
+        </w:rPr>
+        <w:t xml:space="preserve"> 3D primitive </w:t>
+      </w:r>
+      <w:proofErr w:type="spellStart"/>
+      <w:r>
+        <w:rPr>
+          <w:rFonts w:ascii="Times New Roman" w:hAnsi="Times New Roman" w:cs="Times New Roman"/>
+          <w:color w:val="000000"/>
+          <w:sz w:val="24"/>
+          <w:szCs w:val="24"/>
+        </w:rPr>
+        <w:t>tersebut</w:t>
+      </w:r>
+      <w:proofErr w:type="spellEnd"/>
+      <w:r>
+        <w:rPr>
+          <w:rFonts w:ascii="Times New Roman" w:hAnsi="Times New Roman" w:cs="Times New Roman"/>
+          <w:color w:val="000000"/>
+          <w:sz w:val="24"/>
+          <w:szCs w:val="24"/>
+        </w:rPr>
+        <w:t>!</w:t>
       </w:r>
     </w:p>
     <w:p>
@@ -648,32 +1245,25 @@
           <w14:ligatures w14:val="none"/>
         </w:rPr>
       </w:pPr>
-      <w:r>
-        <w:rPr>
-          <w:rFonts w:ascii="Times New Roman" w:hAnsi="Times New Roman" w:cs="Times New Roman"/>
-          <w:color w:val="000000"/>
-          <w:sz w:val="24"/>
-          <w:szCs w:val="24"/>
-        </w:rPr>
-        <w:t xml:space="preserve">Jelaskan </w:t>
-      </w:r>
-      <w:r>
-        <w:rPr>
-          <w:rFonts w:ascii="Times New Roman" w:hAnsi="Times New Roman" w:cs="Times New Roman"/>
-          <w:color w:val="000000"/>
-          <w:sz w:val="24"/>
-          <w:szCs w:val="24"/>
-        </w:rPr>
-        <w:t>Constructive Solid Geometry (CSG)</w:t>
-      </w:r>
-      <w:r>
-        <w:rPr>
-          <w:rFonts w:ascii="Times New Roman" w:hAnsi="Times New Roman" w:cs="Times New Roman"/>
-          <w:color w:val="000000"/>
-          <w:sz w:val="24"/>
-          <w:szCs w:val="24"/>
-        </w:rPr>
-        <w:t>!</w:t>
+      <w:proofErr w:type="spellStart"/>
+      <w:r>
+        <w:rPr>
+          <w:rFonts w:ascii="Times New Roman" w:hAnsi="Times New Roman" w:cs="Times New Roman"/>
+          <w:color w:val="000000"/>
+          <w:sz w:val="24"/>
+          <w:szCs w:val="24"/>
+        </w:rPr>
+        <w:t>Jelaskan</w:t>
+      </w:r>
+      <w:proofErr w:type="spellEnd"/>
+      <w:r>
+        <w:rPr>
+          <w:rFonts w:ascii="Times New Roman" w:hAnsi="Times New Roman" w:cs="Times New Roman"/>
+          <w:color w:val="000000"/>
+          <w:sz w:val="24"/>
+          <w:szCs w:val="24"/>
+        </w:rPr>
+        <w:t xml:space="preserve"> Constructive Solid Geometry (CSG)!</w:t>
       </w:r>
     </w:p>
     <w:p>
@@ -692,14 +1282,65 @@
           <w14:ligatures w14:val="none"/>
         </w:rPr>
       </w:pPr>
-      <w:r>
-        <w:rPr>
-          <w:rFonts w:ascii="Times New Roman" w:hAnsi="Times New Roman" w:cs="Times New Roman"/>
-          <w:color w:val="000000"/>
-          <w:sz w:val="24"/>
-          <w:szCs w:val="24"/>
-        </w:rPr>
-        <w:t>Jelaskan yang dimaksud dengan Rendering dan Wireframe!</w:t>
+      <w:proofErr w:type="spellStart"/>
+      <w:r>
+        <w:rPr>
+          <w:rFonts w:ascii="Times New Roman" w:hAnsi="Times New Roman" w:cs="Times New Roman"/>
+          <w:color w:val="000000"/>
+          <w:sz w:val="24"/>
+          <w:szCs w:val="24"/>
+        </w:rPr>
+        <w:t>Jelaskan</w:t>
+      </w:r>
+      <w:proofErr w:type="spellEnd"/>
+      <w:r>
+        <w:rPr>
+          <w:rFonts w:ascii="Times New Roman" w:hAnsi="Times New Roman" w:cs="Times New Roman"/>
+          <w:color w:val="000000"/>
+          <w:sz w:val="24"/>
+          <w:szCs w:val="24"/>
+        </w:rPr>
+        <w:t xml:space="preserve"> yang </w:t>
+      </w:r>
+      <w:proofErr w:type="spellStart"/>
+      <w:r>
+        <w:rPr>
+          <w:rFonts w:ascii="Times New Roman" w:hAnsi="Times New Roman" w:cs="Times New Roman"/>
+          <w:color w:val="000000"/>
+          <w:sz w:val="24"/>
+          <w:szCs w:val="24"/>
+        </w:rPr>
+        <w:t>dimaksud</w:t>
+      </w:r>
+      <w:proofErr w:type="spellEnd"/>
+      <w:r>
+        <w:rPr>
+          <w:rFonts w:ascii="Times New Roman" w:hAnsi="Times New Roman" w:cs="Times New Roman"/>
+          <w:color w:val="000000"/>
+          <w:sz w:val="24"/>
+          <w:szCs w:val="24"/>
+        </w:rPr>
+        <w:t xml:space="preserve"> </w:t>
+      </w:r>
+      <w:proofErr w:type="spellStart"/>
+      <w:r>
+        <w:rPr>
+          <w:rFonts w:ascii="Times New Roman" w:hAnsi="Times New Roman" w:cs="Times New Roman"/>
+          <w:color w:val="000000"/>
+          <w:sz w:val="24"/>
+          <w:szCs w:val="24"/>
+        </w:rPr>
+        <w:t>dengan</w:t>
+      </w:r>
+      <w:proofErr w:type="spellEnd"/>
+      <w:r>
+        <w:rPr>
+          <w:rFonts w:ascii="Times New Roman" w:hAnsi="Times New Roman" w:cs="Times New Roman"/>
+          <w:color w:val="000000"/>
+          <w:sz w:val="24"/>
+          <w:szCs w:val="24"/>
+        </w:rPr>
+        <w:t xml:space="preserve"> Rendering dan Wireframe!</w:t>
       </w:r>
     </w:p>
     <w:p>
@@ -718,24 +1359,107 @@
           <w14:ligatures w14:val="none"/>
         </w:rPr>
       </w:pPr>
-      <w:r>
-        <w:rPr>
-          <w:rFonts w:ascii="Times New Roman" w:hAnsi="Times New Roman" w:cs="Times New Roman"/>
-          <w:color w:val="000000"/>
-          <w:sz w:val="24"/>
-          <w:szCs w:val="24"/>
-        </w:rPr>
-        <w:t xml:space="preserve">Sebutakn contoh grafik 3D pada bidang </w:t>
-      </w:r>
-      <w:r>
-        <w:rPr>
-          <w:rFonts w:ascii="Times New Roman" w:hAnsi="Times New Roman" w:cs="Times New Roman"/>
-          <w:color w:val="000000"/>
-          <w:sz w:val="24"/>
-          <w:szCs w:val="24"/>
-        </w:rPr>
-        <w:t xml:space="preserve">arsitektur, </w:t>
-      </w:r>
+      <w:proofErr w:type="spellStart"/>
+      <w:r>
+        <w:rPr>
+          <w:rFonts w:ascii="Times New Roman" w:hAnsi="Times New Roman" w:cs="Times New Roman"/>
+          <w:color w:val="000000"/>
+          <w:sz w:val="24"/>
+          <w:szCs w:val="24"/>
+        </w:rPr>
+        <w:t>Sebutakn</w:t>
+      </w:r>
+      <w:proofErr w:type="spellEnd"/>
+      <w:r>
+        <w:rPr>
+          <w:rFonts w:ascii="Times New Roman" w:hAnsi="Times New Roman" w:cs="Times New Roman"/>
+          <w:color w:val="000000"/>
+          <w:sz w:val="24"/>
+          <w:szCs w:val="24"/>
+        </w:rPr>
+        <w:t xml:space="preserve"> </w:t>
+      </w:r>
+      <w:proofErr w:type="spellStart"/>
+      <w:r>
+        <w:rPr>
+          <w:rFonts w:ascii="Times New Roman" w:hAnsi="Times New Roman" w:cs="Times New Roman"/>
+          <w:color w:val="000000"/>
+          <w:sz w:val="24"/>
+          <w:szCs w:val="24"/>
+        </w:rPr>
+        <w:t>contoh</w:t>
+      </w:r>
+      <w:proofErr w:type="spellEnd"/>
+      <w:r>
+        <w:rPr>
+          <w:rFonts w:ascii="Times New Roman" w:hAnsi="Times New Roman" w:cs="Times New Roman"/>
+          <w:color w:val="000000"/>
+          <w:sz w:val="24"/>
+          <w:szCs w:val="24"/>
+        </w:rPr>
+        <w:t xml:space="preserve"> </w:t>
+      </w:r>
+      <w:proofErr w:type="spellStart"/>
+      <w:r>
+        <w:rPr>
+          <w:rFonts w:ascii="Times New Roman" w:hAnsi="Times New Roman" w:cs="Times New Roman"/>
+          <w:color w:val="000000"/>
+          <w:sz w:val="24"/>
+          <w:szCs w:val="24"/>
+        </w:rPr>
+        <w:t>grafik</w:t>
+      </w:r>
+      <w:proofErr w:type="spellEnd"/>
+      <w:r>
+        <w:rPr>
+          <w:rFonts w:ascii="Times New Roman" w:hAnsi="Times New Roman" w:cs="Times New Roman"/>
+          <w:color w:val="000000"/>
+          <w:sz w:val="24"/>
+          <w:szCs w:val="24"/>
+        </w:rPr>
+        <w:t xml:space="preserve"> 3D pada </w:t>
+      </w:r>
+      <w:proofErr w:type="spellStart"/>
+      <w:r>
+        <w:rPr>
+          <w:rFonts w:ascii="Times New Roman" w:hAnsi="Times New Roman" w:cs="Times New Roman"/>
+          <w:color w:val="000000"/>
+          <w:sz w:val="24"/>
+          <w:szCs w:val="24"/>
+        </w:rPr>
+        <w:t>bidang</w:t>
+      </w:r>
+      <w:proofErr w:type="spellEnd"/>
+      <w:r>
+        <w:rPr>
+          <w:rFonts w:ascii="Times New Roman" w:hAnsi="Times New Roman" w:cs="Times New Roman"/>
+          <w:color w:val="000000"/>
+          <w:sz w:val="24"/>
+          <w:szCs w:val="24"/>
+        </w:rPr>
+        <w:t xml:space="preserve"> </w:t>
+      </w:r>
+      <w:proofErr w:type="spellStart"/>
+      <w:r>
+        <w:rPr>
+          <w:rFonts w:ascii="Times New Roman" w:hAnsi="Times New Roman" w:cs="Times New Roman"/>
+          <w:color w:val="000000"/>
+          <w:sz w:val="24"/>
+          <w:szCs w:val="24"/>
+        </w:rPr>
+        <w:t>arsitektur</w:t>
+      </w:r>
+      <w:proofErr w:type="spellEnd"/>
+      <w:r>
+        <w:rPr>
+          <w:rFonts w:ascii="Times New Roman" w:hAnsi="Times New Roman" w:cs="Times New Roman"/>
+          <w:color w:val="000000"/>
+          <w:sz w:val="24"/>
+          <w:szCs w:val="24"/>
+        </w:rPr>
+        <w:t xml:space="preserve">, </w:t>
+      </w:r>
+      <w:proofErr w:type="spellStart"/>
       <w:r>
         <w:rPr>
           <w:rFonts w:ascii="Times New Roman" w:hAnsi="Times New Roman" w:cs="Times New Roman"/>
@@ -752,8 +1476,19 @@
           <w:sz w:val="24"/>
           <w:szCs w:val="24"/>
         </w:rPr>
-        <w:t xml:space="preserve">simulator, </w:t>
-      </w:r>
+        <w:t>simulator</w:t>
+      </w:r>
+      <w:proofErr w:type="spellEnd"/>
+      <w:r>
+        <w:rPr>
+          <w:rFonts w:ascii="Times New Roman" w:hAnsi="Times New Roman" w:cs="Times New Roman"/>
+          <w:color w:val="000000"/>
+          <w:sz w:val="24"/>
+          <w:szCs w:val="24"/>
+        </w:rPr>
+        <w:t xml:space="preserve">, </w:t>
+      </w:r>
+      <w:proofErr w:type="spellStart"/>
       <w:r>
         <w:rPr>
           <w:rFonts w:ascii="Times New Roman" w:hAnsi="Times New Roman" w:cs="Times New Roman"/>
@@ -772,6 +1507,7 @@
         </w:rPr>
         <w:t>movie</w:t>
       </w:r>
+      <w:proofErr w:type="spellEnd"/>
       <w:r>
         <w:rPr>
           <w:rFonts w:ascii="Times New Roman" w:hAnsi="Times New Roman" w:cs="Times New Roman"/>
@@ -798,24 +1534,17 @@
           <w14:ligatures w14:val="none"/>
         </w:rPr>
       </w:pPr>
-      <w:r>
-        <w:rPr>
-          <w:rFonts w:ascii="Times New Roman" w:hAnsi="Times New Roman" w:cs="Times New Roman"/>
-          <w:color w:val="000000"/>
-          <w:sz w:val="24"/>
-          <w:szCs w:val="24"/>
-        </w:rPr>
-        <w:t>S</w:t>
-      </w:r>
-      <w:r>
-        <w:rPr>
-          <w:rFonts w:ascii="Times New Roman" w:hAnsi="Times New Roman" w:cs="Times New Roman"/>
-          <w:color w:val="000000"/>
-          <w:sz w:val="24"/>
-          <w:szCs w:val="24"/>
-        </w:rPr>
-        <w:t>umber cahaya memiliki jenis. Pada grafika 3D dikenal beberapa</w:t>
-      </w:r>
+      <w:proofErr w:type="spellStart"/>
+      <w:r>
+        <w:rPr>
+          <w:rFonts w:ascii="Times New Roman" w:hAnsi="Times New Roman" w:cs="Times New Roman"/>
+          <w:color w:val="000000"/>
+          <w:sz w:val="24"/>
+          <w:szCs w:val="24"/>
+        </w:rPr>
+        <w:t>Sumber</w:t>
+      </w:r>
+      <w:proofErr w:type="spellEnd"/>
       <w:r>
         <w:rPr>
           <w:rFonts w:ascii="Times New Roman" w:hAnsi="Times New Roman" w:cs="Times New Roman"/>
@@ -825,23 +1554,205 @@
         </w:rPr>
         <w:t xml:space="preserve"> </w:t>
       </w:r>
-      <w:r>
-        <w:rPr>
-          <w:rFonts w:ascii="Times New Roman" w:hAnsi="Times New Roman" w:cs="Times New Roman"/>
-          <w:color w:val="000000"/>
-          <w:sz w:val="24"/>
-          <w:szCs w:val="24"/>
-        </w:rPr>
-        <w:t>macam sumber cahaya,</w:t>
-      </w:r>
-      <w:r>
-        <w:rPr>
-          <w:rFonts w:ascii="Times New Roman" w:hAnsi="Times New Roman" w:cs="Times New Roman"/>
-          <w:color w:val="000000"/>
-          <w:sz w:val="24"/>
-          <w:szCs w:val="24"/>
-        </w:rPr>
-        <w:t xml:space="preserve"> yaitu…</w:t>
+      <w:proofErr w:type="spellStart"/>
+      <w:r>
+        <w:rPr>
+          <w:rFonts w:ascii="Times New Roman" w:hAnsi="Times New Roman" w:cs="Times New Roman"/>
+          <w:color w:val="000000"/>
+          <w:sz w:val="24"/>
+          <w:szCs w:val="24"/>
+        </w:rPr>
+        <w:t>cahaya</w:t>
+      </w:r>
+      <w:proofErr w:type="spellEnd"/>
+      <w:r>
+        <w:rPr>
+          <w:rFonts w:ascii="Times New Roman" w:hAnsi="Times New Roman" w:cs="Times New Roman"/>
+          <w:color w:val="000000"/>
+          <w:sz w:val="24"/>
+          <w:szCs w:val="24"/>
+        </w:rPr>
+        <w:t xml:space="preserve"> </w:t>
+      </w:r>
+      <w:proofErr w:type="spellStart"/>
+      <w:r>
+        <w:rPr>
+          <w:rFonts w:ascii="Times New Roman" w:hAnsi="Times New Roman" w:cs="Times New Roman"/>
+          <w:color w:val="000000"/>
+          <w:sz w:val="24"/>
+          <w:szCs w:val="24"/>
+        </w:rPr>
+        <w:t>memiliki</w:t>
+      </w:r>
+      <w:proofErr w:type="spellEnd"/>
+      <w:r>
+        <w:rPr>
+          <w:rFonts w:ascii="Times New Roman" w:hAnsi="Times New Roman" w:cs="Times New Roman"/>
+          <w:color w:val="000000"/>
+          <w:sz w:val="24"/>
+          <w:szCs w:val="24"/>
+        </w:rPr>
+        <w:t xml:space="preserve"> </w:t>
+      </w:r>
+      <w:proofErr w:type="spellStart"/>
+      <w:r>
+        <w:rPr>
+          <w:rFonts w:ascii="Times New Roman" w:hAnsi="Times New Roman" w:cs="Times New Roman"/>
+          <w:color w:val="000000"/>
+          <w:sz w:val="24"/>
+          <w:szCs w:val="24"/>
+        </w:rPr>
+        <w:t>jenis</w:t>
+      </w:r>
+      <w:proofErr w:type="spellEnd"/>
+      <w:r>
+        <w:rPr>
+          <w:rFonts w:ascii="Times New Roman" w:hAnsi="Times New Roman" w:cs="Times New Roman"/>
+          <w:color w:val="000000"/>
+          <w:sz w:val="24"/>
+          <w:szCs w:val="24"/>
+        </w:rPr>
+        <w:t xml:space="preserve">. Pada </w:t>
+      </w:r>
+      <w:proofErr w:type="spellStart"/>
+      <w:r>
+        <w:rPr>
+          <w:rFonts w:ascii="Times New Roman" w:hAnsi="Times New Roman" w:cs="Times New Roman"/>
+          <w:color w:val="000000"/>
+          <w:sz w:val="24"/>
+          <w:szCs w:val="24"/>
+        </w:rPr>
+        <w:t>grafika</w:t>
+      </w:r>
+      <w:proofErr w:type="spellEnd"/>
+      <w:r>
+        <w:rPr>
+          <w:rFonts w:ascii="Times New Roman" w:hAnsi="Times New Roman" w:cs="Times New Roman"/>
+          <w:color w:val="000000"/>
+          <w:sz w:val="24"/>
+          <w:szCs w:val="24"/>
+        </w:rPr>
+        <w:t xml:space="preserve"> 3D </w:t>
+      </w:r>
+      <w:proofErr w:type="spellStart"/>
+      <w:r>
+        <w:rPr>
+          <w:rFonts w:ascii="Times New Roman" w:hAnsi="Times New Roman" w:cs="Times New Roman"/>
+          <w:color w:val="000000"/>
+          <w:sz w:val="24"/>
+          <w:szCs w:val="24"/>
+        </w:rPr>
+        <w:t>dikenal</w:t>
+      </w:r>
+      <w:proofErr w:type="spellEnd"/>
+      <w:r>
+        <w:rPr>
+          <w:rFonts w:ascii="Times New Roman" w:hAnsi="Times New Roman" w:cs="Times New Roman"/>
+          <w:color w:val="000000"/>
+          <w:sz w:val="24"/>
+          <w:szCs w:val="24"/>
+        </w:rPr>
+        <w:t xml:space="preserve"> </w:t>
+      </w:r>
+      <w:proofErr w:type="spellStart"/>
+      <w:r>
+        <w:rPr>
+          <w:rFonts w:ascii="Times New Roman" w:hAnsi="Times New Roman" w:cs="Times New Roman"/>
+          <w:color w:val="000000"/>
+          <w:sz w:val="24"/>
+          <w:szCs w:val="24"/>
+        </w:rPr>
+        <w:t>beberapa</w:t>
+      </w:r>
+      <w:proofErr w:type="spellEnd"/>
+      <w:r>
+        <w:rPr>
+          <w:rFonts w:ascii="Times New Roman" w:hAnsi="Times New Roman" w:cs="Times New Roman"/>
+          <w:color w:val="000000"/>
+          <w:sz w:val="24"/>
+          <w:szCs w:val="24"/>
+        </w:rPr>
+        <w:t xml:space="preserve"> </w:t>
+      </w:r>
+      <w:proofErr w:type="spellStart"/>
+      <w:r>
+        <w:rPr>
+          <w:rFonts w:ascii="Times New Roman" w:hAnsi="Times New Roman" w:cs="Times New Roman"/>
+          <w:color w:val="000000"/>
+          <w:sz w:val="24"/>
+          <w:szCs w:val="24"/>
+        </w:rPr>
+        <w:t>macam</w:t>
+      </w:r>
+      <w:proofErr w:type="spellEnd"/>
+      <w:r>
+        <w:rPr>
+          <w:rFonts w:ascii="Times New Roman" w:hAnsi="Times New Roman" w:cs="Times New Roman"/>
+          <w:color w:val="000000"/>
+          <w:sz w:val="24"/>
+          <w:szCs w:val="24"/>
+        </w:rPr>
+        <w:t xml:space="preserve"> </w:t>
+      </w:r>
+      <w:proofErr w:type="spellStart"/>
+      <w:r>
+        <w:rPr>
+          <w:rFonts w:ascii="Times New Roman" w:hAnsi="Times New Roman" w:cs="Times New Roman"/>
+          <w:color w:val="000000"/>
+          <w:sz w:val="24"/>
+          <w:szCs w:val="24"/>
+        </w:rPr>
+        <w:t>sumber</w:t>
+      </w:r>
+      <w:proofErr w:type="spellEnd"/>
+      <w:r>
+        <w:rPr>
+          <w:rFonts w:ascii="Times New Roman" w:hAnsi="Times New Roman" w:cs="Times New Roman"/>
+          <w:color w:val="000000"/>
+          <w:sz w:val="24"/>
+          <w:szCs w:val="24"/>
+        </w:rPr>
+        <w:t xml:space="preserve"> </w:t>
+      </w:r>
+      <w:proofErr w:type="spellStart"/>
+      <w:r>
+        <w:rPr>
+          <w:rFonts w:ascii="Times New Roman" w:hAnsi="Times New Roman" w:cs="Times New Roman"/>
+          <w:color w:val="000000"/>
+          <w:sz w:val="24"/>
+          <w:szCs w:val="24"/>
+        </w:rPr>
+        <w:t>cahaya</w:t>
+      </w:r>
+      <w:proofErr w:type="spellEnd"/>
+      <w:r>
+        <w:rPr>
+          <w:rFonts w:ascii="Times New Roman" w:hAnsi="Times New Roman" w:cs="Times New Roman"/>
+          <w:color w:val="000000"/>
+          <w:sz w:val="24"/>
+          <w:szCs w:val="24"/>
+        </w:rPr>
+        <w:t xml:space="preserve">, </w:t>
+      </w:r>
+      <w:proofErr w:type="spellStart"/>
+      <w:r>
+        <w:rPr>
+          <w:rFonts w:ascii="Times New Roman" w:hAnsi="Times New Roman" w:cs="Times New Roman"/>
+          <w:color w:val="000000"/>
+          <w:sz w:val="24"/>
+          <w:szCs w:val="24"/>
+        </w:rPr>
+        <w:t>yaitu</w:t>
+      </w:r>
+      <w:proofErr w:type="spellEnd"/>
+      <w:r>
+        <w:rPr>
+          <w:rFonts w:ascii="Times New Roman" w:hAnsi="Times New Roman" w:cs="Times New Roman"/>
+          <w:color w:val="000000"/>
+          <w:sz w:val="24"/>
+          <w:szCs w:val="24"/>
+        </w:rPr>
+        <w:t>…</w:t>
       </w:r>
     </w:p>
     <w:p>
@@ -860,50 +1771,67 @@
           <w14:ligatures w14:val="none"/>
         </w:rPr>
       </w:pPr>
-      <w:r>
-        <w:rPr>
-          <w:rFonts w:ascii="Times New Roman" w:hAnsi="Times New Roman" w:cs="Times New Roman"/>
-          <w:color w:val="000000"/>
-          <w:sz w:val="24"/>
-          <w:szCs w:val="24"/>
-        </w:rPr>
-        <w:t xml:space="preserve">Jelaskan </w:t>
-      </w:r>
-      <w:r>
-        <w:rPr>
-          <w:rFonts w:ascii="Times New Roman" w:hAnsi="Times New Roman" w:cs="Times New Roman"/>
-          <w:color w:val="000000"/>
-          <w:sz w:val="24"/>
-          <w:szCs w:val="24"/>
-        </w:rPr>
-        <w:t xml:space="preserve">Pengertian </w:t>
-      </w:r>
-      <w:r>
-        <w:rPr>
-          <w:rFonts w:ascii="Times New Roman" w:hAnsi="Times New Roman" w:cs="Times New Roman"/>
-          <w:color w:val="000000"/>
-          <w:sz w:val="24"/>
-          <w:szCs w:val="24"/>
-        </w:rPr>
-        <w:t xml:space="preserve"> dari </w:t>
-      </w:r>
-      <w:r>
-        <w:rPr>
-          <w:rFonts w:ascii="Times New Roman" w:hAnsi="Times New Roman" w:cs="Times New Roman"/>
-          <w:color w:val="000000"/>
-          <w:sz w:val="24"/>
-          <w:szCs w:val="24"/>
-        </w:rPr>
-        <w:t>OpenG</w:t>
-      </w:r>
-      <w:r>
-        <w:rPr>
-          <w:rFonts w:ascii="Times New Roman" w:hAnsi="Times New Roman" w:cs="Times New Roman"/>
-          <w:color w:val="000000"/>
-          <w:sz w:val="24"/>
-          <w:szCs w:val="24"/>
-        </w:rPr>
-        <w:t>L!</w:t>
+      <w:proofErr w:type="spellStart"/>
+      <w:r>
+        <w:rPr>
+          <w:rFonts w:ascii="Times New Roman" w:hAnsi="Times New Roman" w:cs="Times New Roman"/>
+          <w:color w:val="000000"/>
+          <w:sz w:val="24"/>
+          <w:szCs w:val="24"/>
+        </w:rPr>
+        <w:t>Jelaskan</w:t>
+      </w:r>
+      <w:proofErr w:type="spellEnd"/>
+      <w:r>
+        <w:rPr>
+          <w:rFonts w:ascii="Times New Roman" w:hAnsi="Times New Roman" w:cs="Times New Roman"/>
+          <w:color w:val="000000"/>
+          <w:sz w:val="24"/>
+          <w:szCs w:val="24"/>
+        </w:rPr>
+        <w:t xml:space="preserve"> </w:t>
+      </w:r>
+      <w:proofErr w:type="spellStart"/>
+      <w:proofErr w:type="gramStart"/>
+      <w:r>
+        <w:rPr>
+          <w:rFonts w:ascii="Times New Roman" w:hAnsi="Times New Roman" w:cs="Times New Roman"/>
+          <w:color w:val="000000"/>
+          <w:sz w:val="24"/>
+          <w:szCs w:val="24"/>
+        </w:rPr>
+        <w:t>Pengertian</w:t>
+      </w:r>
+      <w:proofErr w:type="spellEnd"/>
+      <w:r>
+        <w:rPr>
+          <w:rFonts w:ascii="Times New Roman" w:hAnsi="Times New Roman" w:cs="Times New Roman"/>
+          <w:color w:val="000000"/>
+          <w:sz w:val="24"/>
+          <w:szCs w:val="24"/>
+        </w:rPr>
+        <w:t xml:space="preserve">  </w:t>
+      </w:r>
+      <w:proofErr w:type="spellStart"/>
+      <w:r>
+        <w:rPr>
+          <w:rFonts w:ascii="Times New Roman" w:hAnsi="Times New Roman" w:cs="Times New Roman"/>
+          <w:color w:val="000000"/>
+          <w:sz w:val="24"/>
+          <w:szCs w:val="24"/>
+        </w:rPr>
+        <w:t>dari</w:t>
+      </w:r>
+      <w:proofErr w:type="spellEnd"/>
+      <w:proofErr w:type="gramEnd"/>
+      <w:r>
+        <w:rPr>
+          <w:rFonts w:ascii="Times New Roman" w:hAnsi="Times New Roman" w:cs="Times New Roman"/>
+          <w:color w:val="000000"/>
+          <w:sz w:val="24"/>
+          <w:szCs w:val="24"/>
+        </w:rPr>
+        <w:t xml:space="preserve"> OpenGL!</w:t>
       </w:r>
     </w:p>
     <w:p>
@@ -922,15 +1850,27 @@
           <w14:ligatures w14:val="none"/>
         </w:rPr>
       </w:pPr>
-      <w:r>
-        <w:rPr>
-          <w:rFonts w:ascii="Times New Roman" w:hAnsi="Times New Roman" w:cs="Times New Roman"/>
-          <w:color w:val="000000"/>
-          <w:sz w:val="24"/>
-          <w:szCs w:val="24"/>
-        </w:rPr>
-        <w:t xml:space="preserve">Jelaskan </w:t>
-      </w:r>
+      <w:proofErr w:type="spellStart"/>
+      <w:r>
+        <w:rPr>
+          <w:rFonts w:ascii="Times New Roman" w:hAnsi="Times New Roman" w:cs="Times New Roman"/>
+          <w:color w:val="000000"/>
+          <w:sz w:val="24"/>
+          <w:szCs w:val="24"/>
+        </w:rPr>
+        <w:t>Jelaskan</w:t>
+      </w:r>
+      <w:proofErr w:type="spellEnd"/>
+      <w:r>
+        <w:rPr>
+          <w:rFonts w:ascii="Times New Roman" w:hAnsi="Times New Roman" w:cs="Times New Roman"/>
+          <w:color w:val="000000"/>
+          <w:sz w:val="24"/>
+          <w:szCs w:val="24"/>
+        </w:rPr>
+        <w:t xml:space="preserve"> </w:t>
+      </w:r>
+      <w:proofErr w:type="spellStart"/>
       <w:r>
         <w:rPr>
           <w:rFonts w:ascii="Times New Roman" w:hAnsi="Times New Roman" w:cs="Times New Roman"/>
@@ -940,15 +1880,27 @@
         </w:rPr>
         <w:t>Pengertian</w:t>
       </w:r>
-      <w:r>
-        <w:rPr>
-          <w:rFonts w:ascii="Times New Roman" w:hAnsi="Times New Roman" w:cs="Times New Roman"/>
-          <w:color w:val="000000"/>
-          <w:sz w:val="24"/>
-          <w:szCs w:val="24"/>
-        </w:rPr>
-        <w:t xml:space="preserve"> dari</w:t>
-      </w:r>
+      <w:proofErr w:type="spellEnd"/>
+      <w:r>
+        <w:rPr>
+          <w:rFonts w:ascii="Times New Roman" w:hAnsi="Times New Roman" w:cs="Times New Roman"/>
+          <w:color w:val="000000"/>
+          <w:sz w:val="24"/>
+          <w:szCs w:val="24"/>
+        </w:rPr>
+        <w:t xml:space="preserve"> </w:t>
+      </w:r>
+      <w:proofErr w:type="spellStart"/>
+      <w:r>
+        <w:rPr>
+          <w:rFonts w:ascii="Times New Roman" w:hAnsi="Times New Roman" w:cs="Times New Roman"/>
+          <w:color w:val="000000"/>
+          <w:sz w:val="24"/>
+          <w:szCs w:val="24"/>
+        </w:rPr>
+        <w:t>dari</w:t>
+      </w:r>
+      <w:proofErr w:type="spellEnd"/>
       <w:r>
         <w:rPr>
           <w:rFonts w:ascii="Times New Roman" w:hAnsi="Times New Roman" w:cs="Times New Roman"/>
@@ -1103,7 +2055,7 @@
         <v:shape id="_x0000_s1025" type="#_x0000_t75" style="position:absolute;left:0;text-align:left;margin-left:-47pt;margin-top:-.2pt;width:95pt;height:93.65pt;z-index:251658240" fillcolor="window">
           <v:imagedata r:id="rId1" o:title=""/>
         </v:shape>
-        <o:OLEObject Type="Embed" ProgID="Word.Picture.8" ShapeID="_x0000_s1025" DrawAspect="Content" ObjectID="_1749757310" r:id="rId2"/>
+        <o:OLEObject Type="Embed" ProgID="Word.Picture.8" ShapeID="_x0000_s1025" DrawAspect="Content" ObjectID="_1749930597" r:id="rId2"/>
       </w:object>
     </w:r>
     <w:r>

</xml_diff>